<commit_message>
implememt the bug report
</commit_message>
<xml_diff>
--- a/CS3343 Group 09 Project/Docs/(TODO) CS3343 Bug Report (Group 9).docx
+++ b/CS3343 Group 09 Project/Docs/(TODO) CS3343 Bug Report (Group 9).docx
@@ -1,6 +1,6 @@
 
 <file path=word/document.xml><?xml version="1.0" encoding="utf-8"?>
-<w:document xmlns:wpc="http://schemas.microsoft.com/office/word/2010/wordprocessingCanvas" xmlns:mo="http://schemas.microsoft.com/office/mac/office/2008/main" xmlns:mc="http://schemas.openxmlformats.org/markup-compatibility/2006" xmlns:mv="urn:schemas-microsoft-com:mac:vml" xmlns:o="urn:schemas-microsoft-com:office:office" xmlns:r="http://schemas.openxmlformats.org/officeDocument/2006/relationships" xmlns:m="http://schemas.openxmlformats.org/officeDocument/2006/math" xmlns:v="urn:schemas-microsoft-com:vml" xmlns:wp14="http://schemas.microsoft.com/office/word/2010/wordprocessingDrawing" xmlns:wp="http://schemas.openxmlformats.org/drawingml/2006/wordprocessingDrawing" xmlns:w10="urn:schemas-microsoft-com:office:word" xmlns:w="http://schemas.openxmlformats.org/wordprocessingml/2006/main" xmlns:w14="http://schemas.microsoft.com/office/word/2010/wordml" xmlns:w15="http://schemas.microsoft.com/office/word/2012/wordml" xmlns:wpg="http://schemas.microsoft.com/office/word/2010/wordprocessingGroup" xmlns:wpi="http://schemas.microsoft.com/office/word/2010/wordprocessingInk" xmlns:wne="http://schemas.microsoft.com/office/word/2006/wordml" xmlns:wps="http://schemas.microsoft.com/office/word/2010/wordprocessingShape" mc:Ignorable="w14 w15 wp14">
+<w:document xmlns:wpc="http://schemas.microsoft.com/office/word/2010/wordprocessingCanvas" xmlns:cx="http://schemas.microsoft.com/office/drawing/2014/chartex" xmlns:cx1="http://schemas.microsoft.com/office/drawing/2015/9/8/chartex" xmlns:cx2="http://schemas.microsoft.com/office/drawing/2015/10/21/chartex" xmlns:cx3="http://schemas.microsoft.com/office/drawing/2016/5/9/chartex" xmlns:cx4="http://schemas.microsoft.com/office/drawing/2016/5/10/chartex" xmlns:cx5="http://schemas.microsoft.com/office/drawing/2016/5/11/chartex" xmlns:mc="http://schemas.openxmlformats.org/markup-compatibility/2006" xmlns:o="urn:schemas-microsoft-com:office:office" xmlns:r="http://schemas.openxmlformats.org/officeDocument/2006/relationships" xmlns:m="http://schemas.openxmlformats.org/officeDocument/2006/math" xmlns:v="urn:schemas-microsoft-com:vml" xmlns:wp14="http://schemas.microsoft.com/office/word/2010/wordprocessingDrawing" xmlns:wp="http://schemas.openxmlformats.org/drawingml/2006/wordprocessingDrawing" xmlns:w10="urn:schemas-microsoft-com:office:word" xmlns:w="http://schemas.openxmlformats.org/wordprocessingml/2006/main" xmlns:w14="http://schemas.microsoft.com/office/word/2010/wordml" xmlns:w15="http://schemas.microsoft.com/office/word/2012/wordml" xmlns:w16se="http://schemas.microsoft.com/office/word/2015/wordml/symex" xmlns:wpg="http://schemas.microsoft.com/office/word/2010/wordprocessingGroup" xmlns:wpi="http://schemas.microsoft.com/office/word/2010/wordprocessingInk" xmlns:wne="http://schemas.microsoft.com/office/word/2006/wordml" xmlns:wps="http://schemas.microsoft.com/office/word/2010/wordprocessingShape" mc:Ignorable="w14 w15 w16se wp14">
   <w:body>
     <w:p>
       <w:pPr>
@@ -98,8 +98,7 @@
       <w:pPr>
         <w:jc w:val="center"/>
         <w:rPr>
-          <w:sz w:val="60"/>
-          <w:szCs w:val="60"/>
+          <w:sz w:val="72"/>
         </w:rPr>
       </w:pPr>
       <w:r>
@@ -107,6 +106,1483 @@
           <w:sz w:val="72"/>
         </w:rPr>
         <w:t>Bug Report</w:t>
+      </w:r>
+    </w:p>
+    <w:p>
+      <w:pPr>
+        <w:spacing w:after="160" w:line="259" w:lineRule="auto"/>
+        <w:rPr>
+          <w:sz w:val="72"/>
+        </w:rPr>
+      </w:pPr>
+    </w:p>
+    <w:p>
+      <w:pPr>
+        <w:spacing w:after="160" w:line="259" w:lineRule="auto"/>
+        <w:rPr>
+          <w:sz w:val="72"/>
+        </w:rPr>
+      </w:pPr>
+      <w:r>
+        <w:rPr>
+          <w:sz w:val="72"/>
+        </w:rPr>
+        <w:br w:type="page"/>
+      </w:r>
+    </w:p>
+    <w:tbl>
+      <w:tblPr>
+        <w:tblStyle w:val="TableGrid"/>
+        <w:tblW w:w="0" w:type="auto"/>
+        <w:tblBorders>
+          <w:top w:val="none" w:sz="0" w:space="0" w:color="auto"/>
+          <w:left w:val="none" w:sz="0" w:space="0" w:color="auto"/>
+          <w:bottom w:val="none" w:sz="0" w:space="0" w:color="auto"/>
+          <w:right w:val="none" w:sz="0" w:space="0" w:color="auto"/>
+          <w:insideH w:val="none" w:sz="0" w:space="0" w:color="auto"/>
+          <w:insideV w:val="none" w:sz="0" w:space="0" w:color="auto"/>
+        </w:tblBorders>
+        <w:tblLook w:val="04A0" w:firstRow="1" w:lastRow="0" w:firstColumn="1" w:lastColumn="0" w:noHBand="0" w:noVBand="1"/>
+      </w:tblPr>
+      <w:tblGrid>
+        <w:gridCol w:w="2718"/>
+        <w:gridCol w:w="6527"/>
+      </w:tblGrid>
+      <w:tr>
+        <w:tc>
+          <w:tcPr>
+            <w:tcW w:w="2718" w:type="dxa"/>
+          </w:tcPr>
+          <w:p>
+            <w:pPr>
+              <w:spacing w:after="160" w:line="259" w:lineRule="auto"/>
+              <w:rPr>
+                <w:sz w:val="24"/>
+                <w:szCs w:val="24"/>
+              </w:rPr>
+            </w:pPr>
+            <w:r>
+              <w:rPr>
+                <w:sz w:val="24"/>
+                <w:szCs w:val="24"/>
+              </w:rPr>
+              <w:lastRenderedPageBreak/>
+              <w:t>Bug ticket:</w:t>
+            </w:r>
+          </w:p>
+        </w:tc>
+        <w:tc>
+          <w:tcPr>
+            <w:tcW w:w="6527" w:type="dxa"/>
+          </w:tcPr>
+          <w:p>
+            <w:pPr>
+              <w:spacing w:after="160" w:line="259" w:lineRule="auto"/>
+              <w:rPr>
+                <w:sz w:val="24"/>
+                <w:szCs w:val="24"/>
+              </w:rPr>
+            </w:pPr>
+          </w:p>
+        </w:tc>
+      </w:tr>
+      <w:tr>
+        <w:tc>
+          <w:tcPr>
+            <w:tcW w:w="2718" w:type="dxa"/>
+          </w:tcPr>
+          <w:p>
+            <w:pPr>
+              <w:spacing w:after="160" w:line="259" w:lineRule="auto"/>
+              <w:rPr>
+                <w:sz w:val="24"/>
+                <w:szCs w:val="24"/>
+              </w:rPr>
+            </w:pPr>
+            <w:r>
+              <w:rPr>
+                <w:sz w:val="24"/>
+                <w:szCs w:val="24"/>
+              </w:rPr>
+              <w:t>Title:</w:t>
+            </w:r>
+          </w:p>
+        </w:tc>
+        <w:tc>
+          <w:tcPr>
+            <w:tcW w:w="6527" w:type="dxa"/>
+          </w:tcPr>
+          <w:p>
+            <w:pPr>
+              <w:spacing w:after="160" w:line="259" w:lineRule="auto"/>
+              <w:rPr>
+                <w:sz w:val="24"/>
+                <w:szCs w:val="24"/>
+              </w:rPr>
+            </w:pPr>
+          </w:p>
+        </w:tc>
+      </w:tr>
+      <w:tr>
+        <w:tc>
+          <w:tcPr>
+            <w:tcW w:w="2718" w:type="dxa"/>
+          </w:tcPr>
+          <w:p>
+            <w:pPr>
+              <w:spacing w:after="160" w:line="259" w:lineRule="auto"/>
+              <w:rPr>
+                <w:sz w:val="24"/>
+                <w:szCs w:val="24"/>
+              </w:rPr>
+            </w:pPr>
+            <w:r>
+              <w:rPr>
+                <w:sz w:val="24"/>
+                <w:szCs w:val="24"/>
+              </w:rPr>
+              <w:t>Status:</w:t>
+            </w:r>
+          </w:p>
+        </w:tc>
+        <w:tc>
+          <w:tcPr>
+            <w:tcW w:w="6527" w:type="dxa"/>
+          </w:tcPr>
+          <w:p>
+            <w:pPr>
+              <w:spacing w:after="160" w:line="259" w:lineRule="auto"/>
+              <w:rPr>
+                <w:sz w:val="24"/>
+                <w:szCs w:val="24"/>
+              </w:rPr>
+            </w:pPr>
+          </w:p>
+        </w:tc>
+      </w:tr>
+      <w:tr>
+        <w:tc>
+          <w:tcPr>
+            <w:tcW w:w="2718" w:type="dxa"/>
+          </w:tcPr>
+          <w:p>
+            <w:pPr>
+              <w:spacing w:after="160" w:line="259" w:lineRule="auto"/>
+              <w:rPr>
+                <w:sz w:val="24"/>
+                <w:szCs w:val="24"/>
+              </w:rPr>
+            </w:pPr>
+            <w:r>
+              <w:rPr>
+                <w:sz w:val="24"/>
+                <w:szCs w:val="24"/>
+              </w:rPr>
+              <w:t>Component:</w:t>
+            </w:r>
+          </w:p>
+        </w:tc>
+        <w:tc>
+          <w:tcPr>
+            <w:tcW w:w="6527" w:type="dxa"/>
+          </w:tcPr>
+          <w:p>
+            <w:pPr>
+              <w:spacing w:after="160" w:line="259" w:lineRule="auto"/>
+              <w:rPr>
+                <w:sz w:val="24"/>
+                <w:szCs w:val="24"/>
+              </w:rPr>
+            </w:pPr>
+          </w:p>
+        </w:tc>
+      </w:tr>
+      <w:tr>
+        <w:tc>
+          <w:tcPr>
+            <w:tcW w:w="2718" w:type="dxa"/>
+          </w:tcPr>
+          <w:p>
+            <w:pPr>
+              <w:spacing w:after="160" w:line="259" w:lineRule="auto"/>
+              <w:rPr>
+                <w:sz w:val="24"/>
+                <w:szCs w:val="24"/>
+              </w:rPr>
+            </w:pPr>
+            <w:r>
+              <w:rPr>
+                <w:sz w:val="24"/>
+                <w:szCs w:val="24"/>
+              </w:rPr>
+              <w:t>Platform:</w:t>
+            </w:r>
+          </w:p>
+        </w:tc>
+        <w:tc>
+          <w:tcPr>
+            <w:tcW w:w="6527" w:type="dxa"/>
+          </w:tcPr>
+          <w:p>
+            <w:pPr>
+              <w:spacing w:after="160" w:line="259" w:lineRule="auto"/>
+              <w:rPr>
+                <w:sz w:val="24"/>
+                <w:szCs w:val="24"/>
+              </w:rPr>
+            </w:pPr>
+          </w:p>
+        </w:tc>
+      </w:tr>
+      <w:tr>
+        <w:tc>
+          <w:tcPr>
+            <w:tcW w:w="2718" w:type="dxa"/>
+          </w:tcPr>
+          <w:p>
+            <w:pPr>
+              <w:spacing w:after="160" w:line="259" w:lineRule="auto"/>
+              <w:rPr>
+                <w:sz w:val="24"/>
+                <w:szCs w:val="24"/>
+              </w:rPr>
+            </w:pPr>
+            <w:r>
+              <w:rPr>
+                <w:sz w:val="24"/>
+                <w:szCs w:val="24"/>
+              </w:rPr>
+              <w:t>Importance:</w:t>
+            </w:r>
+          </w:p>
+        </w:tc>
+        <w:tc>
+          <w:tcPr>
+            <w:tcW w:w="6527" w:type="dxa"/>
+          </w:tcPr>
+          <w:p>
+            <w:pPr>
+              <w:spacing w:after="160" w:line="259" w:lineRule="auto"/>
+              <w:rPr>
+                <w:sz w:val="24"/>
+                <w:szCs w:val="24"/>
+              </w:rPr>
+            </w:pPr>
+          </w:p>
+        </w:tc>
+      </w:tr>
+      <w:tr>
+        <w:tc>
+          <w:tcPr>
+            <w:tcW w:w="2718" w:type="dxa"/>
+          </w:tcPr>
+          <w:p>
+            <w:pPr>
+              <w:spacing w:after="160" w:line="259" w:lineRule="auto"/>
+              <w:rPr>
+                <w:sz w:val="24"/>
+                <w:szCs w:val="24"/>
+              </w:rPr>
+            </w:pPr>
+            <w:r>
+              <w:rPr>
+                <w:sz w:val="24"/>
+                <w:szCs w:val="24"/>
+              </w:rPr>
+              <w:t>Report to:</w:t>
+            </w:r>
+          </w:p>
+        </w:tc>
+        <w:tc>
+          <w:tcPr>
+            <w:tcW w:w="6527" w:type="dxa"/>
+          </w:tcPr>
+          <w:p>
+            <w:pPr>
+              <w:spacing w:after="160" w:line="259" w:lineRule="auto"/>
+              <w:rPr>
+                <w:sz w:val="24"/>
+                <w:szCs w:val="24"/>
+              </w:rPr>
+            </w:pPr>
+          </w:p>
+        </w:tc>
+      </w:tr>
+      <w:tr>
+        <w:tc>
+          <w:tcPr>
+            <w:tcW w:w="2718" w:type="dxa"/>
+          </w:tcPr>
+          <w:p>
+            <w:pPr>
+              <w:spacing w:after="160" w:line="259" w:lineRule="auto"/>
+              <w:rPr>
+                <w:sz w:val="24"/>
+                <w:szCs w:val="24"/>
+              </w:rPr>
+            </w:pPr>
+            <w:r>
+              <w:rPr>
+                <w:sz w:val="24"/>
+                <w:szCs w:val="24"/>
+              </w:rPr>
+              <w:t>Assignee:</w:t>
+            </w:r>
+          </w:p>
+        </w:tc>
+        <w:tc>
+          <w:tcPr>
+            <w:tcW w:w="6527" w:type="dxa"/>
+          </w:tcPr>
+          <w:p>
+            <w:pPr>
+              <w:spacing w:after="160" w:line="259" w:lineRule="auto"/>
+              <w:rPr>
+                <w:sz w:val="24"/>
+                <w:szCs w:val="24"/>
+              </w:rPr>
+            </w:pPr>
+          </w:p>
+        </w:tc>
+      </w:tr>
+      <w:tr>
+        <w:tc>
+          <w:tcPr>
+            <w:tcW w:w="2718" w:type="dxa"/>
+          </w:tcPr>
+          <w:p>
+            <w:pPr>
+              <w:spacing w:after="160" w:line="259" w:lineRule="auto"/>
+              <w:rPr>
+                <w:sz w:val="24"/>
+                <w:szCs w:val="24"/>
+              </w:rPr>
+            </w:pPr>
+            <w:r>
+              <w:rPr>
+                <w:sz w:val="24"/>
+                <w:szCs w:val="24"/>
+              </w:rPr>
+              <w:t>Creation date:</w:t>
+            </w:r>
+          </w:p>
+        </w:tc>
+        <w:tc>
+          <w:tcPr>
+            <w:tcW w:w="6527" w:type="dxa"/>
+          </w:tcPr>
+          <w:p>
+            <w:pPr>
+              <w:spacing w:after="160" w:line="259" w:lineRule="auto"/>
+              <w:rPr>
+                <w:sz w:val="24"/>
+                <w:szCs w:val="24"/>
+              </w:rPr>
+            </w:pPr>
+          </w:p>
+        </w:tc>
+      </w:tr>
+      <w:tr>
+        <w:tc>
+          <w:tcPr>
+            <w:tcW w:w="2718" w:type="dxa"/>
+          </w:tcPr>
+          <w:p>
+            <w:pPr>
+              <w:spacing w:after="160" w:line="259" w:lineRule="auto"/>
+              <w:rPr>
+                <w:sz w:val="24"/>
+                <w:szCs w:val="24"/>
+              </w:rPr>
+            </w:pPr>
+            <w:r>
+              <w:rPr>
+                <w:sz w:val="24"/>
+                <w:szCs w:val="24"/>
+              </w:rPr>
+              <w:t>Last modification date:</w:t>
+            </w:r>
+          </w:p>
+        </w:tc>
+        <w:tc>
+          <w:tcPr>
+            <w:tcW w:w="6527" w:type="dxa"/>
+          </w:tcPr>
+          <w:p>
+            <w:pPr>
+              <w:spacing w:after="160" w:line="259" w:lineRule="auto"/>
+              <w:rPr>
+                <w:sz w:val="24"/>
+                <w:szCs w:val="24"/>
+              </w:rPr>
+            </w:pPr>
+          </w:p>
+        </w:tc>
+      </w:tr>
+      <w:tr>
+        <w:tc>
+          <w:tcPr>
+            <w:tcW w:w="2718" w:type="dxa"/>
+          </w:tcPr>
+          <w:p>
+            <w:pPr>
+              <w:spacing w:after="160" w:line="259" w:lineRule="auto"/>
+              <w:rPr>
+                <w:sz w:val="24"/>
+                <w:szCs w:val="24"/>
+              </w:rPr>
+            </w:pPr>
+            <w:r>
+              <w:rPr>
+                <w:sz w:val="24"/>
+                <w:szCs w:val="24"/>
+              </w:rPr>
+              <w:t>Problem:</w:t>
+            </w:r>
+          </w:p>
+        </w:tc>
+        <w:tc>
+          <w:tcPr>
+            <w:tcW w:w="6527" w:type="dxa"/>
+          </w:tcPr>
+          <w:p>
+            <w:pPr>
+              <w:spacing w:after="160" w:line="259" w:lineRule="auto"/>
+              <w:rPr>
+                <w:sz w:val="24"/>
+                <w:szCs w:val="24"/>
+              </w:rPr>
+            </w:pPr>
+          </w:p>
+        </w:tc>
+      </w:tr>
+      <w:tr>
+        <w:tc>
+          <w:tcPr>
+            <w:tcW w:w="2718" w:type="dxa"/>
+          </w:tcPr>
+          <w:p>
+            <w:pPr>
+              <w:spacing w:after="160" w:line="259" w:lineRule="auto"/>
+              <w:rPr>
+                <w:sz w:val="24"/>
+                <w:szCs w:val="24"/>
+              </w:rPr>
+            </w:pPr>
+            <w:r>
+              <w:rPr>
+                <w:sz w:val="24"/>
+                <w:szCs w:val="24"/>
+              </w:rPr>
+              <w:t xml:space="preserve">Expected result: </w:t>
+            </w:r>
+          </w:p>
+        </w:tc>
+        <w:tc>
+          <w:tcPr>
+            <w:tcW w:w="6527" w:type="dxa"/>
+          </w:tcPr>
+          <w:p>
+            <w:pPr>
+              <w:spacing w:after="160" w:line="259" w:lineRule="auto"/>
+              <w:rPr>
+                <w:sz w:val="24"/>
+                <w:szCs w:val="24"/>
+              </w:rPr>
+            </w:pPr>
+          </w:p>
+        </w:tc>
+      </w:tr>
+      <w:tr>
+        <w:tc>
+          <w:tcPr>
+            <w:tcW w:w="2718" w:type="dxa"/>
+          </w:tcPr>
+          <w:p>
+            <w:pPr>
+              <w:spacing w:after="160" w:line="259" w:lineRule="auto"/>
+              <w:rPr>
+                <w:sz w:val="24"/>
+                <w:szCs w:val="24"/>
+              </w:rPr>
+            </w:pPr>
+            <w:r>
+              <w:rPr>
+                <w:sz w:val="24"/>
+                <w:szCs w:val="24"/>
+              </w:rPr>
+              <w:t xml:space="preserve">Actual result: </w:t>
+            </w:r>
+          </w:p>
+        </w:tc>
+        <w:tc>
+          <w:tcPr>
+            <w:tcW w:w="6527" w:type="dxa"/>
+          </w:tcPr>
+          <w:p>
+            <w:pPr>
+              <w:spacing w:after="160" w:line="259" w:lineRule="auto"/>
+              <w:rPr>
+                <w:sz w:val="24"/>
+                <w:szCs w:val="24"/>
+              </w:rPr>
+            </w:pPr>
+          </w:p>
+        </w:tc>
+      </w:tr>
+      <w:tr>
+        <w:tc>
+          <w:tcPr>
+            <w:tcW w:w="2718" w:type="dxa"/>
+          </w:tcPr>
+          <w:p>
+            <w:pPr>
+              <w:spacing w:after="160" w:line="259" w:lineRule="auto"/>
+              <w:rPr>
+                <w:sz w:val="24"/>
+                <w:szCs w:val="24"/>
+              </w:rPr>
+            </w:pPr>
+            <w:r>
+              <w:rPr>
+                <w:sz w:val="24"/>
+                <w:szCs w:val="24"/>
+              </w:rPr>
+              <w:t>Log:</w:t>
+            </w:r>
+          </w:p>
+        </w:tc>
+        <w:tc>
+          <w:tcPr>
+            <w:tcW w:w="6527" w:type="dxa"/>
+          </w:tcPr>
+          <w:p>
+            <w:pPr>
+              <w:spacing w:after="160" w:line="259" w:lineRule="auto"/>
+              <w:rPr>
+                <w:sz w:val="24"/>
+                <w:szCs w:val="24"/>
+              </w:rPr>
+            </w:pPr>
+          </w:p>
+        </w:tc>
+      </w:tr>
+    </w:tbl>
+    <w:p>
+      <w:pPr>
+        <w:spacing w:after="160" w:line="259" w:lineRule="auto"/>
+        <w:rPr>
+          <w:sz w:val="72"/>
+        </w:rPr>
+      </w:pPr>
+      <w:r>
+        <w:rPr>
+          <w:sz w:val="72"/>
+        </w:rPr>
+        <w:br/>
+      </w:r>
+    </w:p>
+    <w:p>
+      <w:pPr>
+        <w:spacing w:after="160" w:line="259" w:lineRule="auto"/>
+        <w:rPr>
+          <w:sz w:val="72"/>
+        </w:rPr>
+      </w:pPr>
+      <w:r>
+        <w:rPr>
+          <w:sz w:val="72"/>
+        </w:rPr>
+        <w:br w:type="page"/>
+      </w:r>
+    </w:p>
+    <w:tbl>
+      <w:tblPr>
+        <w:tblStyle w:val="TableGrid"/>
+        <w:tblW w:w="0" w:type="auto"/>
+        <w:tblBorders>
+          <w:top w:val="none" w:sz="0" w:space="0" w:color="auto"/>
+          <w:left w:val="none" w:sz="0" w:space="0" w:color="auto"/>
+          <w:bottom w:val="none" w:sz="0" w:space="0" w:color="auto"/>
+          <w:right w:val="none" w:sz="0" w:space="0" w:color="auto"/>
+          <w:insideH w:val="none" w:sz="0" w:space="0" w:color="auto"/>
+          <w:insideV w:val="none" w:sz="0" w:space="0" w:color="auto"/>
+        </w:tblBorders>
+        <w:tblLook w:val="04A0" w:firstRow="1" w:lastRow="0" w:firstColumn="1" w:lastColumn="0" w:noHBand="0" w:noVBand="1"/>
+      </w:tblPr>
+      <w:tblGrid>
+        <w:gridCol w:w="2448"/>
+        <w:gridCol w:w="6797"/>
+      </w:tblGrid>
+      <w:tr>
+        <w:tc>
+          <w:tcPr>
+            <w:tcW w:w="2448" w:type="dxa"/>
+            <w:tcBorders>
+              <w:top w:val="single" w:sz="4" w:space="0" w:color="auto"/>
+              <w:left w:val="single" w:sz="4" w:space="0" w:color="auto"/>
+              <w:right w:val="single" w:sz="4" w:space="0" w:color="auto"/>
+            </w:tcBorders>
+          </w:tcPr>
+          <w:p>
+            <w:pPr>
+              <w:spacing w:after="160" w:line="259" w:lineRule="auto"/>
+              <w:rPr>
+                <w:rFonts w:ascii="Arial Narrow" w:hAnsi="Arial Narrow" w:cs="Calibri Light"/>
+                <w:sz w:val="24"/>
+                <w:szCs w:val="24"/>
+              </w:rPr>
+            </w:pPr>
+            <w:r>
+              <w:rPr>
+                <w:rFonts w:ascii="Arial Narrow" w:hAnsi="Arial Narrow" w:cs="Calibri Light"/>
+                <w:sz w:val="24"/>
+                <w:szCs w:val="24"/>
+              </w:rPr>
+              <w:lastRenderedPageBreak/>
+              <w:t>Bug ticket:</w:t>
+            </w:r>
+          </w:p>
+        </w:tc>
+        <w:tc>
+          <w:tcPr>
+            <w:tcW w:w="6797" w:type="dxa"/>
+            <w:tcBorders>
+              <w:top w:val="single" w:sz="4" w:space="0" w:color="auto"/>
+              <w:left w:val="single" w:sz="4" w:space="0" w:color="auto"/>
+              <w:right w:val="single" w:sz="4" w:space="0" w:color="auto"/>
+            </w:tcBorders>
+          </w:tcPr>
+          <w:p>
+            <w:pPr>
+              <w:spacing w:after="160" w:line="259" w:lineRule="auto"/>
+              <w:rPr>
+                <w:rFonts w:asciiTheme="majorEastAsia" w:eastAsiaTheme="majorEastAsia" w:hAnsiTheme="majorEastAsia"/>
+                <w:sz w:val="24"/>
+                <w:szCs w:val="24"/>
+              </w:rPr>
+            </w:pPr>
+            <w:r>
+              <w:rPr>
+                <w:rFonts w:asciiTheme="majorEastAsia" w:eastAsiaTheme="majorEastAsia" w:hAnsiTheme="majorEastAsia"/>
+                <w:sz w:val="24"/>
+                <w:szCs w:val="24"/>
+              </w:rPr>
+              <w:t>Connect_four_bug_001</w:t>
+            </w:r>
+          </w:p>
+        </w:tc>
+      </w:tr>
+      <w:tr>
+        <w:tc>
+          <w:tcPr>
+            <w:tcW w:w="2448" w:type="dxa"/>
+            <w:tcBorders>
+              <w:left w:val="single" w:sz="4" w:space="0" w:color="auto"/>
+              <w:right w:val="single" w:sz="4" w:space="0" w:color="auto"/>
+            </w:tcBorders>
+          </w:tcPr>
+          <w:p>
+            <w:pPr>
+              <w:spacing w:after="160" w:line="259" w:lineRule="auto"/>
+              <w:rPr>
+                <w:rFonts w:ascii="Arial Narrow" w:hAnsi="Arial Narrow" w:cs="Calibri Light"/>
+                <w:sz w:val="24"/>
+                <w:szCs w:val="24"/>
+              </w:rPr>
+            </w:pPr>
+            <w:r>
+              <w:rPr>
+                <w:rFonts w:ascii="Arial Narrow" w:hAnsi="Arial Narrow" w:cs="Calibri Light"/>
+                <w:sz w:val="24"/>
+                <w:szCs w:val="24"/>
+              </w:rPr>
+              <w:t>Title:</w:t>
+            </w:r>
+          </w:p>
+        </w:tc>
+        <w:tc>
+          <w:tcPr>
+            <w:tcW w:w="6797" w:type="dxa"/>
+            <w:tcBorders>
+              <w:left w:val="single" w:sz="4" w:space="0" w:color="auto"/>
+              <w:right w:val="single" w:sz="4" w:space="0" w:color="auto"/>
+            </w:tcBorders>
+          </w:tcPr>
+          <w:p>
+            <w:pPr>
+              <w:spacing w:after="160" w:line="259" w:lineRule="auto"/>
+              <w:rPr>
+                <w:rFonts w:asciiTheme="majorEastAsia" w:eastAsiaTheme="majorEastAsia" w:hAnsiTheme="majorEastAsia"/>
+                <w:sz w:val="24"/>
+                <w:szCs w:val="24"/>
+              </w:rPr>
+            </w:pPr>
+            <w:r>
+              <w:rPr>
+                <w:rFonts w:asciiTheme="majorEastAsia" w:eastAsiaTheme="majorEastAsia" w:hAnsiTheme="majorEastAsia"/>
+                <w:sz w:val="24"/>
+                <w:szCs w:val="24"/>
+              </w:rPr>
+              <w:t xml:space="preserve">Extra robot tokens in gameboard </w:t>
+            </w:r>
+          </w:p>
+        </w:tc>
+      </w:tr>
+      <w:tr>
+        <w:tc>
+          <w:tcPr>
+            <w:tcW w:w="2448" w:type="dxa"/>
+            <w:tcBorders>
+              <w:left w:val="single" w:sz="4" w:space="0" w:color="auto"/>
+              <w:right w:val="single" w:sz="4" w:space="0" w:color="auto"/>
+            </w:tcBorders>
+          </w:tcPr>
+          <w:p>
+            <w:pPr>
+              <w:spacing w:after="160" w:line="259" w:lineRule="auto"/>
+              <w:rPr>
+                <w:rFonts w:ascii="Arial Narrow" w:hAnsi="Arial Narrow" w:cs="Calibri Light"/>
+                <w:sz w:val="24"/>
+                <w:szCs w:val="24"/>
+              </w:rPr>
+            </w:pPr>
+            <w:r>
+              <w:rPr>
+                <w:rFonts w:ascii="Arial Narrow" w:hAnsi="Arial Narrow" w:cs="Calibri Light"/>
+                <w:sz w:val="24"/>
+                <w:szCs w:val="24"/>
+              </w:rPr>
+              <w:t>Status:</w:t>
+            </w:r>
+          </w:p>
+        </w:tc>
+        <w:tc>
+          <w:tcPr>
+            <w:tcW w:w="6797" w:type="dxa"/>
+            <w:tcBorders>
+              <w:left w:val="single" w:sz="4" w:space="0" w:color="auto"/>
+              <w:right w:val="single" w:sz="4" w:space="0" w:color="auto"/>
+            </w:tcBorders>
+          </w:tcPr>
+          <w:p>
+            <w:pPr>
+              <w:spacing w:after="160" w:line="259" w:lineRule="auto"/>
+              <w:rPr>
+                <w:rFonts w:asciiTheme="majorEastAsia" w:eastAsiaTheme="majorEastAsia" w:hAnsiTheme="majorEastAsia"/>
+                <w:sz w:val="24"/>
+                <w:szCs w:val="24"/>
+              </w:rPr>
+            </w:pPr>
+            <w:r>
+              <w:rPr>
+                <w:rFonts w:asciiTheme="majorEastAsia" w:eastAsiaTheme="majorEastAsia" w:hAnsiTheme="majorEastAsia"/>
+                <w:sz w:val="24"/>
+                <w:szCs w:val="24"/>
+              </w:rPr>
+              <w:t xml:space="preserve">Fixed </w:t>
+            </w:r>
+          </w:p>
+        </w:tc>
+      </w:tr>
+      <w:tr>
+        <w:tc>
+          <w:tcPr>
+            <w:tcW w:w="2448" w:type="dxa"/>
+            <w:tcBorders>
+              <w:left w:val="single" w:sz="4" w:space="0" w:color="auto"/>
+              <w:right w:val="single" w:sz="4" w:space="0" w:color="auto"/>
+            </w:tcBorders>
+          </w:tcPr>
+          <w:p>
+            <w:pPr>
+              <w:spacing w:after="160" w:line="259" w:lineRule="auto"/>
+              <w:rPr>
+                <w:rFonts w:ascii="Arial Narrow" w:hAnsi="Arial Narrow" w:cs="Calibri Light"/>
+                <w:sz w:val="24"/>
+                <w:szCs w:val="24"/>
+              </w:rPr>
+            </w:pPr>
+            <w:r>
+              <w:rPr>
+                <w:rFonts w:ascii="Arial Narrow" w:hAnsi="Arial Narrow" w:cs="Calibri Light"/>
+                <w:sz w:val="24"/>
+                <w:szCs w:val="24"/>
+              </w:rPr>
+              <w:t>Component:</w:t>
+            </w:r>
+          </w:p>
+        </w:tc>
+        <w:tc>
+          <w:tcPr>
+            <w:tcW w:w="6797" w:type="dxa"/>
+            <w:tcBorders>
+              <w:left w:val="single" w:sz="4" w:space="0" w:color="auto"/>
+              <w:right w:val="single" w:sz="4" w:space="0" w:color="auto"/>
+            </w:tcBorders>
+          </w:tcPr>
+          <w:p>
+            <w:pPr>
+              <w:spacing w:after="160" w:line="259" w:lineRule="auto"/>
+              <w:rPr>
+                <w:rFonts w:asciiTheme="majorEastAsia" w:eastAsiaTheme="majorEastAsia" w:hAnsiTheme="majorEastAsia"/>
+                <w:sz w:val="24"/>
+                <w:szCs w:val="24"/>
+              </w:rPr>
+            </w:pPr>
+            <w:r>
+              <w:rPr>
+                <w:rFonts w:asciiTheme="majorEastAsia" w:eastAsiaTheme="majorEastAsia" w:hAnsiTheme="majorEastAsia"/>
+                <w:sz w:val="24"/>
+                <w:szCs w:val="24"/>
+              </w:rPr>
+              <w:t xml:space="preserve">Class: </w:t>
+            </w:r>
+            <w:proofErr w:type="spellStart"/>
+            <w:r>
+              <w:rPr>
+                <w:rFonts w:asciiTheme="majorEastAsia" w:eastAsiaTheme="majorEastAsia" w:hAnsiTheme="majorEastAsia"/>
+                <w:sz w:val="24"/>
+                <w:szCs w:val="24"/>
+              </w:rPr>
+              <w:t>GameBoard</w:t>
+            </w:r>
+            <w:proofErr w:type="spellEnd"/>
+            <w:r>
+              <w:rPr>
+                <w:rFonts w:asciiTheme="majorEastAsia" w:eastAsiaTheme="majorEastAsia" w:hAnsiTheme="majorEastAsia"/>
+                <w:sz w:val="24"/>
+                <w:szCs w:val="24"/>
+              </w:rPr>
+              <w:t xml:space="preserve"> </w:t>
+            </w:r>
+          </w:p>
+        </w:tc>
+      </w:tr>
+      <w:tr>
+        <w:tc>
+          <w:tcPr>
+            <w:tcW w:w="2448" w:type="dxa"/>
+            <w:tcBorders>
+              <w:left w:val="single" w:sz="4" w:space="0" w:color="auto"/>
+              <w:right w:val="single" w:sz="4" w:space="0" w:color="auto"/>
+            </w:tcBorders>
+          </w:tcPr>
+          <w:p>
+            <w:pPr>
+              <w:spacing w:after="160" w:line="259" w:lineRule="auto"/>
+              <w:rPr>
+                <w:rFonts w:ascii="Arial Narrow" w:hAnsi="Arial Narrow" w:cs="Calibri Light"/>
+                <w:sz w:val="24"/>
+                <w:szCs w:val="24"/>
+              </w:rPr>
+            </w:pPr>
+            <w:r>
+              <w:rPr>
+                <w:rFonts w:ascii="Arial Narrow" w:hAnsi="Arial Narrow" w:cs="Calibri Light"/>
+                <w:sz w:val="24"/>
+                <w:szCs w:val="24"/>
+              </w:rPr>
+              <w:t>Platform:</w:t>
+            </w:r>
+          </w:p>
+        </w:tc>
+        <w:tc>
+          <w:tcPr>
+            <w:tcW w:w="6797" w:type="dxa"/>
+            <w:tcBorders>
+              <w:left w:val="single" w:sz="4" w:space="0" w:color="auto"/>
+              <w:right w:val="single" w:sz="4" w:space="0" w:color="auto"/>
+            </w:tcBorders>
+          </w:tcPr>
+          <w:p>
+            <w:pPr>
+              <w:spacing w:after="160" w:line="259" w:lineRule="auto"/>
+              <w:rPr>
+                <w:rFonts w:asciiTheme="majorEastAsia" w:eastAsiaTheme="majorEastAsia" w:hAnsiTheme="majorEastAsia"/>
+                <w:sz w:val="24"/>
+                <w:szCs w:val="24"/>
+              </w:rPr>
+            </w:pPr>
+            <w:r>
+              <w:rPr>
+                <w:rFonts w:asciiTheme="majorEastAsia" w:eastAsiaTheme="majorEastAsia" w:hAnsiTheme="majorEastAsia"/>
+                <w:sz w:val="24"/>
+                <w:szCs w:val="24"/>
+              </w:rPr>
+              <w:t>PC windows 10</w:t>
+            </w:r>
+          </w:p>
+        </w:tc>
+      </w:tr>
+      <w:tr>
+        <w:tc>
+          <w:tcPr>
+            <w:tcW w:w="2448" w:type="dxa"/>
+            <w:tcBorders>
+              <w:left w:val="single" w:sz="4" w:space="0" w:color="auto"/>
+              <w:right w:val="single" w:sz="4" w:space="0" w:color="auto"/>
+            </w:tcBorders>
+          </w:tcPr>
+          <w:p>
+            <w:pPr>
+              <w:spacing w:after="160" w:line="259" w:lineRule="auto"/>
+              <w:rPr>
+                <w:rFonts w:ascii="Arial Narrow" w:hAnsi="Arial Narrow" w:cs="Calibri Light"/>
+                <w:sz w:val="24"/>
+                <w:szCs w:val="24"/>
+              </w:rPr>
+            </w:pPr>
+            <w:r>
+              <w:rPr>
+                <w:rFonts w:ascii="Arial Narrow" w:hAnsi="Arial Narrow" w:cs="Calibri Light"/>
+                <w:sz w:val="24"/>
+                <w:szCs w:val="24"/>
+              </w:rPr>
+              <w:t>Importance:</w:t>
+            </w:r>
+          </w:p>
+        </w:tc>
+        <w:tc>
+          <w:tcPr>
+            <w:tcW w:w="6797" w:type="dxa"/>
+            <w:tcBorders>
+              <w:left w:val="single" w:sz="4" w:space="0" w:color="auto"/>
+              <w:right w:val="single" w:sz="4" w:space="0" w:color="auto"/>
+            </w:tcBorders>
+          </w:tcPr>
+          <w:p>
+            <w:pPr>
+              <w:spacing w:after="160" w:line="259" w:lineRule="auto"/>
+              <w:rPr>
+                <w:rFonts w:asciiTheme="majorEastAsia" w:eastAsiaTheme="majorEastAsia" w:hAnsiTheme="majorEastAsia"/>
+                <w:sz w:val="24"/>
+                <w:szCs w:val="24"/>
+              </w:rPr>
+            </w:pPr>
+            <w:r>
+              <w:rPr>
+                <w:rFonts w:asciiTheme="majorEastAsia" w:eastAsiaTheme="majorEastAsia" w:hAnsiTheme="majorEastAsia"/>
+                <w:sz w:val="24"/>
+                <w:szCs w:val="24"/>
+              </w:rPr>
+              <w:t xml:space="preserve">Hight </w:t>
+            </w:r>
+          </w:p>
+        </w:tc>
+      </w:tr>
+      <w:tr>
+        <w:tc>
+          <w:tcPr>
+            <w:tcW w:w="2448" w:type="dxa"/>
+            <w:tcBorders>
+              <w:left w:val="single" w:sz="4" w:space="0" w:color="auto"/>
+              <w:right w:val="single" w:sz="4" w:space="0" w:color="auto"/>
+            </w:tcBorders>
+          </w:tcPr>
+          <w:p>
+            <w:pPr>
+              <w:spacing w:after="160" w:line="259" w:lineRule="auto"/>
+              <w:rPr>
+                <w:rFonts w:ascii="Arial Narrow" w:hAnsi="Arial Narrow" w:cs="Calibri Light"/>
+                <w:sz w:val="24"/>
+                <w:szCs w:val="24"/>
+              </w:rPr>
+            </w:pPr>
+            <w:r>
+              <w:rPr>
+                <w:rFonts w:ascii="Arial Narrow" w:hAnsi="Arial Narrow" w:cs="Calibri Light"/>
+                <w:sz w:val="24"/>
+                <w:szCs w:val="24"/>
+              </w:rPr>
+              <w:t>Report to:</w:t>
+            </w:r>
+          </w:p>
+        </w:tc>
+        <w:tc>
+          <w:tcPr>
+            <w:tcW w:w="6797" w:type="dxa"/>
+            <w:tcBorders>
+              <w:left w:val="single" w:sz="4" w:space="0" w:color="auto"/>
+              <w:right w:val="single" w:sz="4" w:space="0" w:color="auto"/>
+            </w:tcBorders>
+          </w:tcPr>
+          <w:p>
+            <w:pPr>
+              <w:spacing w:after="160" w:line="259" w:lineRule="auto"/>
+              <w:rPr>
+                <w:rFonts w:asciiTheme="majorEastAsia" w:eastAsiaTheme="majorEastAsia" w:hAnsiTheme="majorEastAsia"/>
+                <w:sz w:val="24"/>
+                <w:szCs w:val="24"/>
+              </w:rPr>
+            </w:pPr>
+            <w:r>
+              <w:rPr>
+                <w:rFonts w:asciiTheme="majorEastAsia" w:eastAsiaTheme="majorEastAsia" w:hAnsiTheme="majorEastAsia"/>
+                <w:sz w:val="24"/>
+                <w:szCs w:val="24"/>
+              </w:rPr>
+              <w:t xml:space="preserve">Kris Ma </w:t>
+            </w:r>
+          </w:p>
+        </w:tc>
+      </w:tr>
+      <w:tr>
+        <w:tc>
+          <w:tcPr>
+            <w:tcW w:w="2448" w:type="dxa"/>
+            <w:tcBorders>
+              <w:left w:val="single" w:sz="4" w:space="0" w:color="auto"/>
+              <w:right w:val="single" w:sz="4" w:space="0" w:color="auto"/>
+            </w:tcBorders>
+          </w:tcPr>
+          <w:p>
+            <w:pPr>
+              <w:spacing w:after="160" w:line="259" w:lineRule="auto"/>
+              <w:rPr>
+                <w:rFonts w:ascii="Arial Narrow" w:hAnsi="Arial Narrow" w:cs="Calibri Light"/>
+                <w:sz w:val="24"/>
+                <w:szCs w:val="24"/>
+              </w:rPr>
+            </w:pPr>
+            <w:r>
+              <w:rPr>
+                <w:rFonts w:ascii="Arial Narrow" w:hAnsi="Arial Narrow" w:cs="Calibri Light"/>
+                <w:sz w:val="24"/>
+                <w:szCs w:val="24"/>
+              </w:rPr>
+              <w:t>Assignee:</w:t>
+            </w:r>
+          </w:p>
+        </w:tc>
+        <w:tc>
+          <w:tcPr>
+            <w:tcW w:w="6797" w:type="dxa"/>
+            <w:tcBorders>
+              <w:left w:val="single" w:sz="4" w:space="0" w:color="auto"/>
+              <w:right w:val="single" w:sz="4" w:space="0" w:color="auto"/>
+            </w:tcBorders>
+          </w:tcPr>
+          <w:p>
+            <w:pPr>
+              <w:spacing w:after="160" w:line="259" w:lineRule="auto"/>
+              <w:rPr>
+                <w:rFonts w:asciiTheme="majorEastAsia" w:eastAsiaTheme="majorEastAsia" w:hAnsiTheme="majorEastAsia"/>
+                <w:sz w:val="24"/>
+                <w:szCs w:val="24"/>
+              </w:rPr>
+            </w:pPr>
+            <w:r>
+              <w:rPr>
+                <w:rFonts w:asciiTheme="majorEastAsia" w:eastAsiaTheme="majorEastAsia" w:hAnsiTheme="majorEastAsia"/>
+                <w:sz w:val="24"/>
+                <w:szCs w:val="24"/>
+              </w:rPr>
+              <w:t>Vincent Pau</w:t>
+            </w:r>
+          </w:p>
+        </w:tc>
+      </w:tr>
+      <w:tr>
+        <w:tc>
+          <w:tcPr>
+            <w:tcW w:w="2448" w:type="dxa"/>
+            <w:tcBorders>
+              <w:left w:val="single" w:sz="4" w:space="0" w:color="auto"/>
+              <w:right w:val="single" w:sz="4" w:space="0" w:color="auto"/>
+            </w:tcBorders>
+          </w:tcPr>
+          <w:p>
+            <w:pPr>
+              <w:spacing w:after="160" w:line="259" w:lineRule="auto"/>
+              <w:rPr>
+                <w:rFonts w:ascii="Arial Narrow" w:hAnsi="Arial Narrow" w:cs="Calibri Light"/>
+                <w:sz w:val="24"/>
+                <w:szCs w:val="24"/>
+              </w:rPr>
+            </w:pPr>
+            <w:r>
+              <w:rPr>
+                <w:rFonts w:ascii="Arial Narrow" w:hAnsi="Arial Narrow" w:cs="Calibri Light"/>
+                <w:sz w:val="24"/>
+                <w:szCs w:val="24"/>
+              </w:rPr>
+              <w:t>Creation date:</w:t>
+            </w:r>
+          </w:p>
+        </w:tc>
+        <w:tc>
+          <w:tcPr>
+            <w:tcW w:w="6797" w:type="dxa"/>
+            <w:tcBorders>
+              <w:left w:val="single" w:sz="4" w:space="0" w:color="auto"/>
+              <w:right w:val="single" w:sz="4" w:space="0" w:color="auto"/>
+            </w:tcBorders>
+          </w:tcPr>
+          <w:p>
+            <w:pPr>
+              <w:spacing w:after="160" w:line="259" w:lineRule="auto"/>
+              <w:rPr>
+                <w:rFonts w:asciiTheme="majorEastAsia" w:eastAsiaTheme="majorEastAsia" w:hAnsiTheme="majorEastAsia"/>
+                <w:sz w:val="24"/>
+                <w:szCs w:val="24"/>
+              </w:rPr>
+            </w:pPr>
+            <w:r>
+              <w:rPr>
+                <w:rFonts w:asciiTheme="majorEastAsia" w:eastAsiaTheme="majorEastAsia" w:hAnsiTheme="majorEastAsia"/>
+                <w:sz w:val="24"/>
+                <w:szCs w:val="24"/>
+              </w:rPr>
+              <w:t>2016-10-20 18:34:20 HKT</w:t>
+            </w:r>
+          </w:p>
+        </w:tc>
+      </w:tr>
+      <w:tr>
+        <w:tc>
+          <w:tcPr>
+            <w:tcW w:w="2448" w:type="dxa"/>
+            <w:tcBorders>
+              <w:left w:val="single" w:sz="4" w:space="0" w:color="auto"/>
+              <w:bottom w:val="single" w:sz="4" w:space="0" w:color="auto"/>
+              <w:right w:val="single" w:sz="4" w:space="0" w:color="auto"/>
+            </w:tcBorders>
+          </w:tcPr>
+          <w:p>
+            <w:pPr>
+              <w:spacing w:after="160" w:line="259" w:lineRule="auto"/>
+              <w:rPr>
+                <w:rFonts w:ascii="Arial Narrow" w:hAnsi="Arial Narrow" w:cs="Calibri Light"/>
+                <w:sz w:val="24"/>
+                <w:szCs w:val="24"/>
+              </w:rPr>
+            </w:pPr>
+            <w:r>
+              <w:rPr>
+                <w:rFonts w:ascii="Arial Narrow" w:hAnsi="Arial Narrow" w:cs="Calibri Light"/>
+                <w:sz w:val="24"/>
+                <w:szCs w:val="24"/>
+              </w:rPr>
+              <w:t>Last modification date:</w:t>
+            </w:r>
+          </w:p>
+        </w:tc>
+        <w:tc>
+          <w:tcPr>
+            <w:tcW w:w="6797" w:type="dxa"/>
+            <w:tcBorders>
+              <w:left w:val="single" w:sz="4" w:space="0" w:color="auto"/>
+              <w:bottom w:val="single" w:sz="4" w:space="0" w:color="auto"/>
+              <w:right w:val="single" w:sz="4" w:space="0" w:color="auto"/>
+            </w:tcBorders>
+          </w:tcPr>
+          <w:p>
+            <w:pPr>
+              <w:spacing w:after="160" w:line="259" w:lineRule="auto"/>
+              <w:rPr>
+                <w:rFonts w:asciiTheme="majorEastAsia" w:eastAsiaTheme="majorEastAsia" w:hAnsiTheme="majorEastAsia"/>
+                <w:sz w:val="24"/>
+                <w:szCs w:val="24"/>
+              </w:rPr>
+            </w:pPr>
+            <w:r>
+              <w:rPr>
+                <w:rFonts w:asciiTheme="majorEastAsia" w:eastAsiaTheme="majorEastAsia" w:hAnsiTheme="majorEastAsia"/>
+                <w:sz w:val="24"/>
+                <w:szCs w:val="24"/>
+              </w:rPr>
+              <w:t>2016-11-20 16:40:23 HKT</w:t>
+            </w:r>
+          </w:p>
+        </w:tc>
+      </w:tr>
+      <w:tr>
+        <w:tc>
+          <w:tcPr>
+            <w:tcW w:w="2448" w:type="dxa"/>
+            <w:tcBorders>
+              <w:top w:val="single" w:sz="4" w:space="0" w:color="auto"/>
+              <w:left w:val="single" w:sz="4" w:space="0" w:color="auto"/>
+            </w:tcBorders>
+          </w:tcPr>
+          <w:p>
+            <w:pPr>
+              <w:spacing w:after="160" w:line="259" w:lineRule="auto"/>
+              <w:rPr>
+                <w:rFonts w:ascii="Arial Narrow" w:hAnsi="Arial Narrow" w:cs="Calibri Light"/>
+                <w:sz w:val="24"/>
+                <w:szCs w:val="24"/>
+              </w:rPr>
+            </w:pPr>
+            <w:r>
+              <w:rPr>
+                <w:rFonts w:ascii="Arial Narrow" w:hAnsi="Arial Narrow" w:cs="Calibri Light"/>
+                <w:sz w:val="24"/>
+                <w:szCs w:val="24"/>
+              </w:rPr>
+              <w:t>Problem</w:t>
+            </w:r>
+            <w:r>
+              <w:rPr>
+                <w:rFonts w:ascii="Arial Narrow" w:hAnsi="Arial Narrow" w:cs="Calibri Light"/>
+                <w:sz w:val="24"/>
+                <w:szCs w:val="24"/>
+              </w:rPr>
+              <w:t xml:space="preserve"> statement</w:t>
+            </w:r>
+            <w:r>
+              <w:rPr>
+                <w:rFonts w:ascii="Arial Narrow" w:hAnsi="Arial Narrow" w:cs="Calibri Light"/>
+                <w:sz w:val="24"/>
+                <w:szCs w:val="24"/>
+              </w:rPr>
+              <w:t>:</w:t>
+            </w:r>
+          </w:p>
+        </w:tc>
+        <w:tc>
+          <w:tcPr>
+            <w:tcW w:w="6797" w:type="dxa"/>
+            <w:tcBorders>
+              <w:top w:val="single" w:sz="4" w:space="0" w:color="auto"/>
+              <w:right w:val="single" w:sz="4" w:space="0" w:color="auto"/>
+            </w:tcBorders>
+          </w:tcPr>
+          <w:p>
+            <w:pPr>
+              <w:spacing w:after="160" w:line="259" w:lineRule="auto"/>
+              <w:rPr>
+                <w:rFonts w:asciiTheme="majorEastAsia" w:eastAsiaTheme="majorEastAsia" w:hAnsiTheme="majorEastAsia"/>
+                <w:sz w:val="24"/>
+                <w:szCs w:val="24"/>
+              </w:rPr>
+            </w:pPr>
+          </w:p>
+          <w:p>
+            <w:pPr>
+              <w:spacing w:after="160" w:line="259" w:lineRule="auto"/>
+              <w:rPr>
+                <w:rFonts w:asciiTheme="majorEastAsia" w:eastAsiaTheme="majorEastAsia" w:hAnsiTheme="majorEastAsia"/>
+                <w:sz w:val="24"/>
+                <w:szCs w:val="24"/>
+              </w:rPr>
+            </w:pPr>
+            <w:r>
+              <w:rPr>
+                <w:rFonts w:asciiTheme="majorEastAsia" w:eastAsiaTheme="majorEastAsia" w:hAnsiTheme="majorEastAsia"/>
+                <w:sz w:val="24"/>
+                <w:szCs w:val="24"/>
+              </w:rPr>
+              <w:t>Some time, the robot adds extra tokens to the game board.</w:t>
+            </w:r>
+          </w:p>
+          <w:p>
+            <w:pPr>
+              <w:spacing w:after="160" w:line="259" w:lineRule="auto"/>
+              <w:rPr>
+                <w:rFonts w:asciiTheme="majorEastAsia" w:eastAsiaTheme="majorEastAsia" w:hAnsiTheme="majorEastAsia"/>
+                <w:sz w:val="24"/>
+                <w:szCs w:val="24"/>
+              </w:rPr>
+            </w:pPr>
+            <w:bookmarkStart w:id="1" w:name="_GoBack"/>
+            <w:bookmarkEnd w:id="1"/>
+            <w:r>
+              <w:rPr>
+                <w:rFonts w:asciiTheme="majorEastAsia" w:eastAsiaTheme="majorEastAsia" w:hAnsiTheme="majorEastAsia"/>
+                <w:sz w:val="24"/>
+                <w:szCs w:val="24"/>
+              </w:rPr>
+              <w:t xml:space="preserve"> </w:t>
+            </w:r>
+          </w:p>
+        </w:tc>
+      </w:tr>
+      <w:tr>
+        <w:tc>
+          <w:tcPr>
+            <w:tcW w:w="2448" w:type="dxa"/>
+            <w:tcBorders>
+              <w:left w:val="single" w:sz="4" w:space="0" w:color="auto"/>
+            </w:tcBorders>
+          </w:tcPr>
+          <w:p>
+            <w:pPr>
+              <w:spacing w:after="160" w:line="259" w:lineRule="auto"/>
+              <w:rPr>
+                <w:rFonts w:ascii="Arial Narrow" w:hAnsi="Arial Narrow" w:cs="Calibri Light"/>
+                <w:sz w:val="24"/>
+                <w:szCs w:val="24"/>
+              </w:rPr>
+            </w:pPr>
+            <w:r>
+              <w:rPr>
+                <w:rFonts w:ascii="Arial Narrow" w:hAnsi="Arial Narrow" w:cs="Calibri Light"/>
+                <w:sz w:val="24"/>
+                <w:szCs w:val="24"/>
+              </w:rPr>
+              <w:t xml:space="preserve">Expected result: </w:t>
+            </w:r>
+          </w:p>
+        </w:tc>
+        <w:tc>
+          <w:tcPr>
+            <w:tcW w:w="6797" w:type="dxa"/>
+            <w:tcBorders>
+              <w:right w:val="single" w:sz="4" w:space="0" w:color="auto"/>
+            </w:tcBorders>
+          </w:tcPr>
+          <w:p>
+            <w:pPr>
+              <w:spacing w:after="160" w:line="259" w:lineRule="auto"/>
+              <w:rPr>
+                <w:rFonts w:asciiTheme="majorEastAsia" w:eastAsiaTheme="majorEastAsia" w:hAnsiTheme="majorEastAsia"/>
+                <w:sz w:val="24"/>
+                <w:szCs w:val="24"/>
+              </w:rPr>
+            </w:pPr>
+          </w:p>
+        </w:tc>
+      </w:tr>
+      <w:tr>
+        <w:tc>
+          <w:tcPr>
+            <w:tcW w:w="2448" w:type="dxa"/>
+            <w:tcBorders>
+              <w:left w:val="single" w:sz="4" w:space="0" w:color="auto"/>
+            </w:tcBorders>
+          </w:tcPr>
+          <w:p>
+            <w:pPr>
+              <w:spacing w:after="160" w:line="259" w:lineRule="auto"/>
+              <w:rPr>
+                <w:rFonts w:ascii="Arial Narrow" w:hAnsi="Arial Narrow" w:cs="Calibri Light"/>
+                <w:sz w:val="24"/>
+                <w:szCs w:val="24"/>
+              </w:rPr>
+            </w:pPr>
+            <w:r>
+              <w:rPr>
+                <w:rFonts w:ascii="Arial Narrow" w:hAnsi="Arial Narrow" w:cs="Calibri Light"/>
+                <w:sz w:val="24"/>
+                <w:szCs w:val="24"/>
+              </w:rPr>
+              <w:t xml:space="preserve">Actual result: </w:t>
+            </w:r>
+          </w:p>
+        </w:tc>
+        <w:tc>
+          <w:tcPr>
+            <w:tcW w:w="6797" w:type="dxa"/>
+            <w:tcBorders>
+              <w:right w:val="single" w:sz="4" w:space="0" w:color="auto"/>
+            </w:tcBorders>
+          </w:tcPr>
+          <w:p>
+            <w:pPr>
+              <w:spacing w:after="160" w:line="259" w:lineRule="auto"/>
+              <w:rPr>
+                <w:rFonts w:asciiTheme="majorEastAsia" w:eastAsiaTheme="majorEastAsia" w:hAnsiTheme="majorEastAsia"/>
+                <w:sz w:val="24"/>
+                <w:szCs w:val="24"/>
+              </w:rPr>
+            </w:pPr>
+          </w:p>
+        </w:tc>
+      </w:tr>
+      <w:tr>
+        <w:tc>
+          <w:tcPr>
+            <w:tcW w:w="2448" w:type="dxa"/>
+            <w:tcBorders>
+              <w:left w:val="single" w:sz="4" w:space="0" w:color="auto"/>
+              <w:bottom w:val="single" w:sz="4" w:space="0" w:color="auto"/>
+            </w:tcBorders>
+          </w:tcPr>
+          <w:p>
+            <w:pPr>
+              <w:spacing w:after="160" w:line="259" w:lineRule="auto"/>
+              <w:rPr>
+                <w:rFonts w:ascii="Arial Narrow" w:hAnsi="Arial Narrow" w:cs="Calibri Light"/>
+                <w:sz w:val="24"/>
+                <w:szCs w:val="24"/>
+              </w:rPr>
+            </w:pPr>
+            <w:r>
+              <w:rPr>
+                <w:rFonts w:ascii="Arial Narrow" w:hAnsi="Arial Narrow" w:cs="Calibri Light"/>
+                <w:sz w:val="24"/>
+                <w:szCs w:val="24"/>
+              </w:rPr>
+              <w:t>Log:</w:t>
+            </w:r>
+          </w:p>
+        </w:tc>
+        <w:tc>
+          <w:tcPr>
+            <w:tcW w:w="6797" w:type="dxa"/>
+            <w:tcBorders>
+              <w:bottom w:val="single" w:sz="4" w:space="0" w:color="auto"/>
+              <w:right w:val="single" w:sz="4" w:space="0" w:color="auto"/>
+            </w:tcBorders>
+          </w:tcPr>
+          <w:p>
+            <w:pPr>
+              <w:spacing w:after="160" w:line="259" w:lineRule="auto"/>
+              <w:rPr>
+                <w:rFonts w:asciiTheme="majorEastAsia" w:eastAsiaTheme="majorEastAsia" w:hAnsiTheme="majorEastAsia"/>
+                <w:sz w:val="24"/>
+                <w:szCs w:val="24"/>
+              </w:rPr>
+            </w:pPr>
+          </w:p>
+        </w:tc>
+      </w:tr>
+    </w:tbl>
+    <w:p>
+      <w:pPr>
+        <w:spacing w:after="160" w:line="259" w:lineRule="auto"/>
+        <w:rPr>
+          <w:sz w:val="72"/>
+        </w:rPr>
+      </w:pPr>
+      <w:r>
+        <w:rPr>
+          <w:sz w:val="72"/>
+        </w:rPr>
+        <w:br w:type="page"/>
+      </w:r>
+    </w:p>
+    <w:p>
+      <w:pPr>
+        <w:rPr>
+          <w:sz w:val="24"/>
+          <w:szCs w:val="24"/>
+        </w:rPr>
+      </w:pPr>
+      <w:r>
+        <w:rPr>
+          <w:sz w:val="24"/>
+          <w:szCs w:val="24"/>
+        </w:rPr>
+        <w:lastRenderedPageBreak/>
+        <w:t>Bug ticket: Connect_Four_bug_001</w:t>
+      </w:r>
+    </w:p>
+    <w:p>
+      <w:pPr>
+        <w:rPr>
+          <w:sz w:val="24"/>
+          <w:szCs w:val="24"/>
+        </w:rPr>
+      </w:pPr>
+      <w:r>
+        <w:rPr>
+          <w:sz w:val="24"/>
+          <w:szCs w:val="24"/>
+        </w:rPr>
+        <w:t xml:space="preserve">Title: </w:t>
       </w:r>
     </w:p>
     <w:p/>
@@ -147,7 +1623,6 @@
           <w:sz w:val="36"/>
           <w:szCs w:val="36"/>
         </w:rPr>
-        <w:lastRenderedPageBreak/>
         <w:t>TODO</w:t>
       </w:r>
       <w:r>
@@ -158,8 +1633,6 @@
         </w:rPr>
         <w:t>!</w:t>
       </w:r>
-      <w:bookmarkStart w:id="1" w:name="_GoBack"/>
-      <w:bookmarkEnd w:id="1"/>
     </w:p>
     <w:p>
       <w:r>
@@ -190,9 +1663,11 @@
         </w:rPr>
         <w:t xml:space="preserve">Product: </w:t>
       </w:r>
+      <w:proofErr w:type="spellStart"/>
       <w:r>
         <w:t>Reversi</w:t>
       </w:r>
+      <w:proofErr w:type="spellEnd"/>
       <w:r>
         <w:tab/>
       </w:r>
@@ -208,8 +1683,13 @@
         </w:rPr>
         <w:t xml:space="preserve">Versions: </w:t>
       </w:r>
-      <w:r>
-        <w:t>Reversi v2</w:t>
+      <w:proofErr w:type="spellStart"/>
+      <w:r>
+        <w:t>Reversi</w:t>
+      </w:r>
+      <w:proofErr w:type="spellEnd"/>
+      <w:r>
+        <w:t xml:space="preserve"> v2</w:t>
       </w:r>
     </w:p>
     <w:p>
@@ -334,8 +1814,8 @@
       <w:r>
         <w:rPr>
           <w:noProof/>
-          <w:lang w:val="en-GB" w:eastAsia="en-GB"/>
-        </w:rPr>
+        </w:rPr>
+        <w:lastRenderedPageBreak/>
         <w:drawing>
           <wp:inline distT="114300" distB="114300" distL="114300" distR="114300" wp14:anchorId="59F31787" wp14:editId="5DDA6DEF">
             <wp:extent cx="5448300" cy="1295400"/>
@@ -430,9 +1910,11 @@
         </w:rPr>
         <w:t xml:space="preserve">Product: </w:t>
       </w:r>
+      <w:proofErr w:type="spellStart"/>
       <w:r>
         <w:t>Reversi</w:t>
       </w:r>
+      <w:proofErr w:type="spellEnd"/>
       <w:r>
         <w:tab/>
       </w:r>
@@ -442,8 +1924,13 @@
         </w:rPr>
         <w:t xml:space="preserve">Versions: </w:t>
       </w:r>
-      <w:r>
-        <w:t>Reversi v3</w:t>
+      <w:proofErr w:type="spellStart"/>
+      <w:r>
+        <w:t>Reversi</w:t>
+      </w:r>
+      <w:proofErr w:type="spellEnd"/>
+      <w:r>
+        <w:t xml:space="preserve"> v3</w:t>
       </w:r>
     </w:p>
     <w:p>
@@ -528,6 +2015,7 @@
     </w:p>
     <w:p>
       <w:r>
+        <w:lastRenderedPageBreak/>
         <w:t>It would show the “Game Finish!!” when there is further move on both Black and White to choose.</w:t>
       </w:r>
     </w:p>
@@ -547,7 +2035,6 @@
       <w:r>
         <w:rPr>
           <w:noProof/>
-          <w:lang w:val="en-GB" w:eastAsia="en-GB"/>
         </w:rPr>
         <w:drawing>
           <wp:inline distT="114300" distB="114300" distL="114300" distR="114300" wp14:anchorId="1FB84623" wp14:editId="7B677E29">
@@ -588,7 +2075,6 @@
       <w:r>
         <w:rPr>
           <w:noProof/>
-          <w:lang w:val="en-GB" w:eastAsia="en-GB"/>
         </w:rPr>
         <w:drawing>
           <wp:inline distT="114300" distB="114300" distL="114300" distR="114300" wp14:anchorId="4C5FD5BE" wp14:editId="1397B4C4">
@@ -639,7 +2125,7 @@
 </file>
 
 <file path=word/styles.xml><?xml version="1.0" encoding="utf-8"?>
-<w:styles xmlns:mc="http://schemas.openxmlformats.org/markup-compatibility/2006" xmlns:r="http://schemas.openxmlformats.org/officeDocument/2006/relationships" xmlns:w="http://schemas.openxmlformats.org/wordprocessingml/2006/main" xmlns:w14="http://schemas.microsoft.com/office/word/2010/wordml" xmlns:w15="http://schemas.microsoft.com/office/word/2012/wordml" mc:Ignorable="w14 w15">
+<w:styles xmlns:mc="http://schemas.openxmlformats.org/markup-compatibility/2006" xmlns:r="http://schemas.openxmlformats.org/officeDocument/2006/relationships" xmlns:w="http://schemas.openxmlformats.org/wordprocessingml/2006/main" xmlns:w14="http://schemas.microsoft.com/office/word/2010/wordml" xmlns:w15="http://schemas.microsoft.com/office/word/2012/wordml" xmlns:w16se="http://schemas.microsoft.com/office/word/2015/wordml/symex" mc:Ignorable="w14 w15 w16se">
   <w:docDefaults>
     <w:rPrDefault>
       <w:rPr>
@@ -655,7 +2141,7 @@
       </w:pPr>
     </w:pPrDefault>
   </w:docDefaults>
-  <w:latentStyles w:defLockedState="0" w:defUIPriority="99" w:defSemiHidden="0" w:defUnhideWhenUsed="0" w:defQFormat="0" w:count="380">
+  <w:latentStyles w:defLockedState="0" w:defUIPriority="99" w:defSemiHidden="0" w:defUnhideWhenUsed="0" w:defQFormat="0" w:count="374">
     <w:lsdException w:name="Normal" w:uiPriority="0" w:qFormat="1"/>
     <w:lsdException w:name="heading 1" w:uiPriority="9" w:qFormat="1"/>
     <w:lsdException w:name="heading 2" w:semiHidden="1" w:uiPriority="9" w:unhideWhenUsed="1" w:qFormat="1"/>
@@ -1124,6 +2610,25 @@
       <w:szCs w:val="18"/>
     </w:rPr>
   </w:style>
+  <w:style w:type="table" w:styleId="TableGrid">
+    <w:name w:val="Table Grid"/>
+    <w:basedOn w:val="TableNormal"/>
+    <w:uiPriority w:val="39"/>
+    <w:rsid w:val="007B6049"/>
+    <w:pPr>
+      <w:spacing w:after="0" w:line="240" w:lineRule="auto"/>
+    </w:pPr>
+    <w:tblPr>
+      <w:tblBorders>
+        <w:top w:val="single" w:sz="4" w:space="0" w:color="auto"/>
+        <w:left w:val="single" w:sz="4" w:space="0" w:color="auto"/>
+        <w:bottom w:val="single" w:sz="4" w:space="0" w:color="auto"/>
+        <w:right w:val="single" w:sz="4" w:space="0" w:color="auto"/>
+        <w:insideH w:val="single" w:sz="4" w:space="0" w:color="auto"/>
+        <w:insideV w:val="single" w:sz="4" w:space="0" w:color="auto"/>
+      </w:tblBorders>
+    </w:tblPr>
+  </w:style>
 </w:styles>
 </file>
 

</xml_diff>